<commit_message>
try to delete user
</commit_message>
<xml_diff>
--- a/Documents/Project_Proposal.docx
+++ b/Documents/Project_Proposal.docx
@@ -1231,6 +1231,7 @@
         <w:keepLines w:val="0"/>
         <w:widowControl/>
         <w:numPr>
+          <w:ilvl w:val="0"/>
           <w:numId w:val="0"/>
         </w:numPr>
         <w:suppressLineNumbers w:val="0"/>
@@ -1263,6 +1264,7 @@
         <w:keepLines w:val="0"/>
         <w:widowControl/>
         <w:numPr>
+          <w:ilvl w:val="0"/>
           <w:numId w:val="0"/>
         </w:numPr>
         <w:suppressLineNumbers w:val="0"/>
@@ -1317,6 +1319,7 @@
         <w:keepLines w:val="0"/>
         <w:widowControl/>
         <w:numPr>
+          <w:ilvl w:val="0"/>
           <w:numId w:val="0"/>
         </w:numPr>
         <w:suppressLineNumbers w:val="0"/>
@@ -1605,6 +1608,7 @@
         <w:keepLines w:val="0"/>
         <w:widowControl/>
         <w:numPr>
+          <w:ilvl w:val="0"/>
           <w:numId w:val="0"/>
         </w:numPr>
         <w:suppressLineNumbers w:val="0"/>
@@ -1659,6 +1663,7 @@
         <w:keepLines w:val="0"/>
         <w:widowControl/>
         <w:numPr>
+          <w:ilvl w:val="0"/>
           <w:numId w:val="0"/>
         </w:numPr>
         <w:suppressLineNumbers w:val="0"/>
@@ -1691,6 +1696,7 @@
         <w:keepLines w:val="0"/>
         <w:widowControl/>
         <w:numPr>
+          <w:ilvl w:val="0"/>
           <w:numId w:val="0"/>
         </w:numPr>
         <w:suppressLineNumbers w:val="0"/>
@@ -1714,20 +1720,7 @@
           <w:szCs w:val="20"/>
           <w:lang w:val="ru-RU" w:eastAsia="zh-CN" w:bidi="ar"/>
         </w:rPr>
-        <w:t xml:space="preserve">В нашем случае не требуется антивандальная защита, но контроль должен </w:t>
-      </w:r>
-      <w:bookmarkStart w:id="0" w:name="_GoBack"/>
-      <w:bookmarkEnd w:id="0"/>
-      <w:r>
-        <w:rPr>
-          <w:rFonts w:hint="default" w:ascii="Arial" w:hAnsi="Arial" w:eastAsia="RobotoMono" w:cs="Arial"/>
-          <w:color w:val="000000"/>
-          <w:kern w:val="0"/>
-          <w:sz w:val="20"/>
-          <w:szCs w:val="20"/>
-          <w:lang w:val="ru-RU" w:eastAsia="zh-CN" w:bidi="ar"/>
-        </w:rPr>
-        <w:t>выполняться.</w:t>
+        <w:t>В нашем случае не требуется антивандальная защита, но контроль должен выполняться.</w:t>
       </w:r>
     </w:p>
     <w:p>
@@ -1791,6 +1784,106 @@
         </w:rPr>
         <w:t>:</w:t>
       </w:r>
+    </w:p>
+    <w:p>
+      <w:pPr>
+        <w:keepNext w:val="0"/>
+        <w:keepLines w:val="0"/>
+        <w:widowControl/>
+        <w:suppressLineNumbers w:val="0"/>
+        <w:ind w:left="400" w:leftChars="200" w:firstLine="0" w:firstLineChars="0"/>
+        <w:jc w:val="left"/>
+      </w:pPr>
+      <w:r>
+        <w:drawing>
+          <wp:inline distT="0" distB="0" distL="114300" distR="114300">
+            <wp:extent cx="4684395" cy="3452495"/>
+            <wp:effectExtent l="0" t="0" r="9525" b="6985"/>
+            <wp:docPr id="1" name="Изображение 1"/>
+            <wp:cNvGraphicFramePr>
+              <a:graphicFrameLocks xmlns:a="http://schemas.openxmlformats.org/drawingml/2006/main" noChangeAspect="1"/>
+            </wp:cNvGraphicFramePr>
+            <a:graphic xmlns:a="http://schemas.openxmlformats.org/drawingml/2006/main">
+              <a:graphicData uri="http://schemas.openxmlformats.org/drawingml/2006/picture">
+                <pic:pic xmlns:pic="http://schemas.openxmlformats.org/drawingml/2006/picture">
+                  <pic:nvPicPr>
+                    <pic:cNvPr id="1" name="Изображение 1"/>
+                    <pic:cNvPicPr>
+                      <a:picLocks noChangeAspect="1"/>
+                    </pic:cNvPicPr>
+                  </pic:nvPicPr>
+                  <pic:blipFill>
+                    <a:blip r:embed="rId4"/>
+                    <a:stretch>
+                      <a:fillRect/>
+                    </a:stretch>
+                  </pic:blipFill>
+                  <pic:spPr>
+                    <a:xfrm>
+                      <a:off x="0" y="0"/>
+                      <a:ext cx="4684395" cy="3452495"/>
+                    </a:xfrm>
+                    <a:prstGeom prst="rect">
+                      <a:avLst/>
+                    </a:prstGeom>
+                    <a:noFill/>
+                    <a:ln>
+                      <a:noFill/>
+                    </a:ln>
+                  </pic:spPr>
+                </pic:pic>
+              </a:graphicData>
+            </a:graphic>
+          </wp:inline>
+        </w:drawing>
+      </w:r>
+      <w:bookmarkStart w:id="0" w:name="_GoBack"/>
+      <w:bookmarkEnd w:id="0"/>
+    </w:p>
+    <w:p>
+      <w:pPr>
+        <w:keepNext w:val="0"/>
+        <w:keepLines w:val="0"/>
+        <w:widowControl/>
+        <w:suppressLineNumbers w:val="0"/>
+        <w:jc w:val="left"/>
+        <w:rPr>
+          <w:rFonts w:hint="default" w:ascii="Arial" w:hAnsi="Arial" w:eastAsia="RobotoMono-Bold" w:cs="Arial"/>
+          <w:b/>
+          <w:bCs/>
+          <w:color w:val="000000"/>
+          <w:kern w:val="0"/>
+          <w:sz w:val="20"/>
+          <w:szCs w:val="20"/>
+          <w:lang w:val="ru-RU" w:eastAsia="zh-CN" w:bidi="ar"/>
+        </w:rPr>
+      </w:pPr>
+      <w:r>
+        <w:rPr>
+          <w:rFonts w:hint="default" w:ascii="Arial" w:hAnsi="Arial" w:eastAsia="RobotoMono-Bold" w:cs="Arial"/>
+          <w:b/>
+          <w:bCs/>
+          <w:color w:val="000000"/>
+          <w:kern w:val="0"/>
+          <w:sz w:val="20"/>
+          <w:szCs w:val="20"/>
+          <w:lang w:val="ru-RU" w:eastAsia="zh-CN" w:bidi="ar"/>
+        </w:rPr>
+        <w:t>Логика работы:</w:t>
+      </w:r>
+    </w:p>
+    <w:p>
+      <w:pPr>
+        <w:keepNext w:val="0"/>
+        <w:keepLines w:val="0"/>
+        <w:widowControl/>
+        <w:suppressLineNumbers w:val="0"/>
+        <w:jc w:val="left"/>
+        <w:rPr>
+          <w:rFonts w:hint="default"/>
+          <w:lang w:val="ru-RU" w:eastAsia="zh-CN"/>
+        </w:rPr>
+      </w:pPr>
     </w:p>
     <w:p>
       <w:pPr>
@@ -1827,7 +1920,7 @@
                     </pic:cNvPicPr>
                   </pic:nvPicPr>
                   <pic:blipFill>
-                    <a:blip r:embed="rId4"/>
+                    <a:blip r:embed="rId5"/>
                     <a:stretch>
                       <a:fillRect/>
                     </a:stretch>
@@ -2085,6 +2178,7 @@
     <w:p>
       <w:pPr>
         <w:numPr>
+          <w:ilvl w:val="0"/>
           <w:numId w:val="0"/>
         </w:numPr>
         <w:rPr>
@@ -2096,6 +2190,7 @@
     <w:p>
       <w:pPr>
         <w:numPr>
+          <w:ilvl w:val="0"/>
           <w:numId w:val="0"/>
         </w:numPr>
         <w:rPr>
@@ -2459,7 +2554,7 @@
     <w:lsdException w:unhideWhenUsed="0" w:uiPriority="0" w:semiHidden="0" w:name="Body Text Indent 3"/>
     <w:lsdException w:unhideWhenUsed="0" w:uiPriority="0" w:semiHidden="0" w:name="Block Text"/>
     <w:lsdException w:qFormat="1" w:unhideWhenUsed="0" w:uiPriority="0" w:semiHidden="0" w:name="Hyperlink"/>
-    <w:lsdException w:unhideWhenUsed="0" w:uiPriority="0" w:semiHidden="0" w:name="FollowedHyperlink"/>
+    <w:lsdException w:qFormat="1" w:unhideWhenUsed="0" w:uiPriority="0" w:semiHidden="0" w:name="FollowedHyperlink"/>
     <w:lsdException w:qFormat="1" w:unhideWhenUsed="0" w:uiPriority="0" w:semiHidden="0" w:name="Strong"/>
     <w:lsdException w:qFormat="1" w:unhideWhenUsed="0" w:uiPriority="0" w:semiHidden="0" w:name="Emphasis"/>
     <w:lsdException w:unhideWhenUsed="0" w:uiPriority="0" w:semiHidden="0" w:name="Document Map"/>
@@ -2575,6 +2670,7 @@
   <w:style w:type="character" w:styleId="5">
     <w:name w:val="FollowedHyperlink"/>
     <w:basedOn w:val="3"/>
+    <w:qFormat/>
     <w:uiPriority w:val="0"/>
     <w:rPr>
       <w:color w:val="800080"/>

</xml_diff>